<commit_message>
Add logo and update ReadMe
</commit_message>
<xml_diff>
--- a/Documents/SmartFit_Documentation.docx
+++ b/Documents/SmartFit_Documentation.docx
@@ -230,7 +230,7 @@
                             </wps:style>
                             <wps:txbx>
                               <w:txbxContent>
-                                <w:bookmarkStart w:id="0" w:name="_Toc201189369" w:displacedByCustomXml="next"/>
+                                <w:bookmarkStart w:id="0" w:name="_Toc201191276" w:displacedByCustomXml="next"/>
                                 <w:sdt>
                                   <w:sdtPr>
                                     <w:rPr>
@@ -378,7 +378,7 @@
                     <v:shape id="Text Box 196" o:spid="_x0000_s1029" type="#_x0000_t202" style="position:absolute;left:68;top:13716;width:68580;height:27227;visibility:visible;mso-wrap-style:square;v-text-anchor:middle" o:gfxdata="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" fillcolor="white [3212]" stroked="f" strokeweight=".5pt">
                       <v:textbox inset="36pt,7.2pt,36pt,7.2pt">
                         <w:txbxContent>
-                          <w:bookmarkStart w:id="1" w:name="_Toc201189369" w:displacedByCustomXml="next"/>
+                          <w:bookmarkStart w:id="1" w:name="_Toc201191276" w:displacedByCustomXml="next"/>
                           <w:sdt>
                             <w:sdtPr>
                               <w:rPr>
@@ -523,7 +523,7 @@
             </w:rPr>
             <w:fldChar w:fldCharType="separate"/>
           </w:r>
-          <w:hyperlink w:anchor="_Toc201189369" w:history="1">
+          <w:hyperlink w:anchor="_Toc201191276" w:history="1">
             <w:r>
               <w:rPr>
                 <w:rStyle w:val="Hyperlink"/>
@@ -551,7 +551,7 @@
                 <w:noProof/>
                 <w:webHidden/>
               </w:rPr>
-              <w:instrText xml:space="preserve"> PAGEREF _Toc201189369 \h </w:instrText>
+              <w:instrText xml:space="preserve"> PAGEREF _Toc201191276 \h </w:instrText>
             </w:r>
             <w:r>
               <w:rPr>
@@ -603,7 +603,7 @@
               <w14:ligatures w14:val="standardContextual"/>
             </w:rPr>
           </w:pPr>
-          <w:hyperlink w:anchor="_Toc201189370" w:history="1">
+          <w:hyperlink w:anchor="_Toc201191277" w:history="1">
             <w:r>
               <w:rPr>
                 <w:rStyle w:val="Hyperlink"/>
@@ -631,7 +631,7 @@
                 <w:noProof/>
                 <w:webHidden/>
               </w:rPr>
-              <w:instrText xml:space="preserve"> PAGEREF _Toc201189370 \h </w:instrText>
+              <w:instrText xml:space="preserve"> PAGEREF _Toc201191277 \h </w:instrText>
             </w:r>
             <w:r>
               <w:rPr>
@@ -683,7 +683,7 @@
               <w14:ligatures w14:val="standardContextual"/>
             </w:rPr>
           </w:pPr>
-          <w:hyperlink w:anchor="_Toc201189371" w:history="1">
+          <w:hyperlink w:anchor="_Toc201191278" w:history="1">
             <w:r>
               <w:rPr>
                 <w:rStyle w:val="Hyperlink"/>
@@ -711,7 +711,7 @@
                 <w:noProof/>
                 <w:webHidden/>
               </w:rPr>
-              <w:instrText xml:space="preserve"> PAGEREF _Toc201189371 \h </w:instrText>
+              <w:instrText xml:space="preserve"> PAGEREF _Toc201191278 \h </w:instrText>
             </w:r>
             <w:r>
               <w:rPr>
@@ -763,7 +763,7 @@
               <w14:ligatures w14:val="standardContextual"/>
             </w:rPr>
           </w:pPr>
-          <w:hyperlink w:anchor="_Toc201189372" w:history="1">
+          <w:hyperlink w:anchor="_Toc201191279" w:history="1">
             <w:r>
               <w:rPr>
                 <w:rStyle w:val="Hyperlink"/>
@@ -791,7 +791,7 @@
                 <w:noProof/>
                 <w:webHidden/>
               </w:rPr>
-              <w:instrText xml:space="preserve"> PAGEREF _Toc201189372 \h </w:instrText>
+              <w:instrText xml:space="preserve"> PAGEREF _Toc201191279 \h </w:instrText>
             </w:r>
             <w:r>
               <w:rPr>
@@ -843,7 +843,7 @@
               <w14:ligatures w14:val="standardContextual"/>
             </w:rPr>
           </w:pPr>
-          <w:hyperlink w:anchor="_Toc201189373" w:history="1">
+          <w:hyperlink w:anchor="_Toc201191280" w:history="1">
             <w:r>
               <w:rPr>
                 <w:rStyle w:val="Hyperlink"/>
@@ -871,7 +871,7 @@
                 <w:noProof/>
                 <w:webHidden/>
               </w:rPr>
-              <w:instrText xml:space="preserve"> PAGEREF _Toc201189373 \h </w:instrText>
+              <w:instrText xml:space="preserve"> PAGEREF _Toc201191280 \h </w:instrText>
             </w:r>
             <w:r>
               <w:rPr>
@@ -923,7 +923,7 @@
               <w14:ligatures w14:val="standardContextual"/>
             </w:rPr>
           </w:pPr>
-          <w:hyperlink w:anchor="_Toc201189374" w:history="1">
+          <w:hyperlink w:anchor="_Toc201191281" w:history="1">
             <w:r>
               <w:rPr>
                 <w:rStyle w:val="Hyperlink"/>
@@ -951,7 +951,7 @@
                 <w:noProof/>
                 <w:webHidden/>
               </w:rPr>
-              <w:instrText xml:space="preserve"> PAGEREF _Toc201189374 \h </w:instrText>
+              <w:instrText xml:space="preserve"> PAGEREF _Toc201191281 \h </w:instrText>
             </w:r>
             <w:r>
               <w:rPr>
@@ -1003,7 +1003,7 @@
               <w14:ligatures w14:val="standardContextual"/>
             </w:rPr>
           </w:pPr>
-          <w:hyperlink w:anchor="_Toc201189375" w:history="1">
+          <w:hyperlink w:anchor="_Toc201191282" w:history="1">
             <w:r>
               <w:rPr>
                 <w:rStyle w:val="Hyperlink"/>
@@ -1031,7 +1031,7 @@
                 <w:noProof/>
                 <w:webHidden/>
               </w:rPr>
-              <w:instrText xml:space="preserve"> PAGEREF _Toc201189375 \h </w:instrText>
+              <w:instrText xml:space="preserve"> PAGEREF _Toc201191282 \h </w:instrText>
             </w:r>
             <w:r>
               <w:rPr>
@@ -1083,7 +1083,7 @@
               <w14:ligatures w14:val="standardContextual"/>
             </w:rPr>
           </w:pPr>
-          <w:hyperlink w:anchor="_Toc201189376" w:history="1">
+          <w:hyperlink w:anchor="_Toc201191283" w:history="1">
             <w:r>
               <w:rPr>
                 <w:rStyle w:val="Hyperlink"/>
@@ -1110,7 +1110,7 @@
                 <w:noProof/>
                 <w:webHidden/>
               </w:rPr>
-              <w:instrText xml:space="preserve"> PAGEREF _Toc201189376 \h </w:instrText>
+              <w:instrText xml:space="preserve"> PAGEREF _Toc201191283 \h </w:instrText>
             </w:r>
             <w:r>
               <w:rPr>
@@ -1162,7 +1162,7 @@
               <w14:ligatures w14:val="standardContextual"/>
             </w:rPr>
           </w:pPr>
-          <w:hyperlink w:anchor="_Toc201189377" w:history="1">
+          <w:hyperlink w:anchor="_Toc201191284" w:history="1">
             <w:r>
               <w:rPr>
                 <w:rStyle w:val="Hyperlink"/>
@@ -1189,7 +1189,7 @@
                 <w:noProof/>
                 <w:webHidden/>
               </w:rPr>
-              <w:instrText xml:space="preserve"> PAGEREF _Toc201189377 \h </w:instrText>
+              <w:instrText xml:space="preserve"> PAGEREF _Toc201191284 \h </w:instrText>
             </w:r>
             <w:r>
               <w:rPr>
@@ -1210,6 +1210,254 @@
                 <w:webHidden/>
               </w:rPr>
               <w:t>11</w:t>
+            </w:r>
+            <w:r>
+              <w:rPr>
+                <w:noProof/>
+                <w:webHidden/>
+              </w:rPr>
+              <w:fldChar w:fldCharType="end"/>
+            </w:r>
+          </w:hyperlink>
+        </w:p>
+        <w:p>
+          <w:pPr>
+            <w:pStyle w:val="TOC1"/>
+            <w:tabs>
+              <w:tab w:val="right" w:leader="dot" w:pos="9881"/>
+            </w:tabs>
+            <w:rPr>
+              <w:rFonts w:eastAsiaTheme="minorEastAsia" w:cstheme="minorBidi"/>
+              <w:b w:val="0"/>
+              <w:bCs w:val="0"/>
+              <w:caps w:val="0"/>
+              <w:noProof/>
+              <w:color w:val="auto"/>
+              <w:kern w:val="2"/>
+              <w:sz w:val="24"/>
+              <w:szCs w:val="24"/>
+              <w:u w:val="none"/>
+              <w:lang w:val="en-BG" w:eastAsia="en-GB"/>
+              <w14:ligatures w14:val="standardContextual"/>
+            </w:rPr>
+          </w:pPr>
+          <w:hyperlink w:anchor="_Toc201191285" w:history="1">
+            <w:r>
+              <w:rPr>
+                <w:rStyle w:val="Hyperlink"/>
+                <w:noProof/>
+                <w:lang w:val="bg-BG"/>
+              </w:rPr>
+              <w:t>Техническа архитектура</w:t>
+            </w:r>
+            <w:r>
+              <w:rPr>
+                <w:noProof/>
+                <w:webHidden/>
+              </w:rPr>
+              <w:tab/>
+            </w:r>
+            <w:r>
+              <w:rPr>
+                <w:noProof/>
+                <w:webHidden/>
+              </w:rPr>
+              <w:fldChar w:fldCharType="begin"/>
+            </w:r>
+            <w:r>
+              <w:rPr>
+                <w:noProof/>
+                <w:webHidden/>
+              </w:rPr>
+              <w:instrText xml:space="preserve"> PAGEREF _Toc201191285 \h </w:instrText>
+            </w:r>
+            <w:r>
+              <w:rPr>
+                <w:noProof/>
+                <w:webHidden/>
+              </w:rPr>
+            </w:r>
+            <w:r>
+              <w:rPr>
+                <w:noProof/>
+                <w:webHidden/>
+              </w:rPr>
+              <w:fldChar w:fldCharType="separate"/>
+            </w:r>
+            <w:r>
+              <w:rPr>
+                <w:noProof/>
+                <w:webHidden/>
+              </w:rPr>
+              <w:t>12</w:t>
+            </w:r>
+            <w:r>
+              <w:rPr>
+                <w:noProof/>
+                <w:webHidden/>
+              </w:rPr>
+              <w:fldChar w:fldCharType="end"/>
+            </w:r>
+          </w:hyperlink>
+        </w:p>
+        <w:p>
+          <w:pPr>
+            <w:pStyle w:val="TOC1"/>
+            <w:tabs>
+              <w:tab w:val="right" w:leader="dot" w:pos="9881"/>
+            </w:tabs>
+            <w:rPr>
+              <w:rFonts w:eastAsiaTheme="minorEastAsia" w:cstheme="minorBidi"/>
+              <w:b w:val="0"/>
+              <w:bCs w:val="0"/>
+              <w:caps w:val="0"/>
+              <w:noProof/>
+              <w:color w:val="auto"/>
+              <w:kern w:val="2"/>
+              <w:sz w:val="24"/>
+              <w:szCs w:val="24"/>
+              <w:u w:val="none"/>
+              <w:lang w:val="en-BG" w:eastAsia="en-GB"/>
+              <w14:ligatures w14:val="standardContextual"/>
+            </w:rPr>
+          </w:pPr>
+          <w:hyperlink w:anchor="_Toc201191286" w:history="1">
+            <w:r>
+              <w:rPr>
+                <w:rStyle w:val="Hyperlink"/>
+                <w:noProof/>
+                <w:lang w:val="de-DE"/>
+              </w:rPr>
+              <w:t xml:space="preserve">Agile </w:t>
+            </w:r>
+            <w:r>
+              <w:rPr>
+                <w:rStyle w:val="Hyperlink"/>
+                <w:noProof/>
+                <w:lang w:val="bg-BG"/>
+              </w:rPr>
+              <w:t>и управление на проекта</w:t>
+            </w:r>
+            <w:r>
+              <w:rPr>
+                <w:noProof/>
+                <w:webHidden/>
+              </w:rPr>
+              <w:tab/>
+            </w:r>
+            <w:r>
+              <w:rPr>
+                <w:noProof/>
+                <w:webHidden/>
+              </w:rPr>
+              <w:fldChar w:fldCharType="begin"/>
+            </w:r>
+            <w:r>
+              <w:rPr>
+                <w:noProof/>
+                <w:webHidden/>
+              </w:rPr>
+              <w:instrText xml:space="preserve"> PAGEREF _Toc201191286 \h </w:instrText>
+            </w:r>
+            <w:r>
+              <w:rPr>
+                <w:noProof/>
+                <w:webHidden/>
+              </w:rPr>
+            </w:r>
+            <w:r>
+              <w:rPr>
+                <w:noProof/>
+                <w:webHidden/>
+              </w:rPr>
+              <w:fldChar w:fldCharType="separate"/>
+            </w:r>
+            <w:r>
+              <w:rPr>
+                <w:noProof/>
+                <w:webHidden/>
+              </w:rPr>
+              <w:t>16</w:t>
+            </w:r>
+            <w:r>
+              <w:rPr>
+                <w:noProof/>
+                <w:webHidden/>
+              </w:rPr>
+              <w:fldChar w:fldCharType="end"/>
+            </w:r>
+          </w:hyperlink>
+        </w:p>
+        <w:p>
+          <w:pPr>
+            <w:pStyle w:val="TOC1"/>
+            <w:tabs>
+              <w:tab w:val="right" w:leader="dot" w:pos="9881"/>
+            </w:tabs>
+            <w:rPr>
+              <w:rFonts w:eastAsiaTheme="minorEastAsia" w:cstheme="minorBidi"/>
+              <w:b w:val="0"/>
+              <w:bCs w:val="0"/>
+              <w:caps w:val="0"/>
+              <w:noProof/>
+              <w:color w:val="auto"/>
+              <w:kern w:val="2"/>
+              <w:sz w:val="24"/>
+              <w:szCs w:val="24"/>
+              <w:u w:val="none"/>
+              <w:lang w:val="en-BG" w:eastAsia="en-GB"/>
+              <w14:ligatures w14:val="standardContextual"/>
+            </w:rPr>
+          </w:pPr>
+          <w:hyperlink w:anchor="_Toc201191287" w:history="1">
+            <w:r>
+              <w:rPr>
+                <w:rStyle w:val="Hyperlink"/>
+                <w:noProof/>
+                <w:lang w:val="bg-BG"/>
+              </w:rPr>
+              <w:t>Заключение и бъдещи проекти</w:t>
+            </w:r>
+            <w:r>
+              <w:rPr>
+                <w:noProof/>
+                <w:webHidden/>
+              </w:rPr>
+              <w:tab/>
+            </w:r>
+            <w:r>
+              <w:rPr>
+                <w:noProof/>
+                <w:webHidden/>
+              </w:rPr>
+              <w:fldChar w:fldCharType="begin"/>
+            </w:r>
+            <w:r>
+              <w:rPr>
+                <w:noProof/>
+                <w:webHidden/>
+              </w:rPr>
+              <w:instrText xml:space="preserve"> PAGEREF _Toc201191287 \h </w:instrText>
+            </w:r>
+            <w:r>
+              <w:rPr>
+                <w:noProof/>
+                <w:webHidden/>
+              </w:rPr>
+            </w:r>
+            <w:r>
+              <w:rPr>
+                <w:noProof/>
+                <w:webHidden/>
+              </w:rPr>
+              <w:fldChar w:fldCharType="separate"/>
+            </w:r>
+            <w:r>
+              <w:rPr>
+                <w:noProof/>
+                <w:webHidden/>
+              </w:rPr>
+              <w:t>19</w:t>
             </w:r>
             <w:r>
               <w:rPr>
@@ -1247,7 +1495,7 @@
           <w:lang w:val="bg-BG"/>
         </w:rPr>
       </w:pPr>
-      <w:bookmarkStart w:id="2" w:name="_Toc201189370"/>
+      <w:bookmarkStart w:id="2" w:name="_Toc201191277"/>
       <w:r>
         <w:rPr>
           <w:sz w:val="52"/>
@@ -1401,7 +1649,7 @@
           <w:lang w:val="bg-BG"/>
         </w:rPr>
       </w:pPr>
-      <w:bookmarkStart w:id="3" w:name="_Toc201189371"/>
+      <w:bookmarkStart w:id="3" w:name="_Toc201191278"/>
       <w:r>
         <w:rPr>
           <w:sz w:val="52"/>
@@ -1566,7 +1814,7 @@
           <w:lang w:val="bg-BG" w:eastAsia="en-GB"/>
         </w:rPr>
       </w:pPr>
-      <w:bookmarkStart w:id="4" w:name="_Toc201189372"/>
+      <w:bookmarkStart w:id="4" w:name="_Toc201191279"/>
       <w:r>
         <w:rPr>
           <w:sz w:val="52"/>
@@ -1930,7 +2178,7 @@
           <w:lang w:val="en-BG"/>
         </w:rPr>
         <w:lastRenderedPageBreak/>
-        <w:pict w14:anchorId="1D455F1F">
+        <w:pict w14:anchorId="283BF1CA">
           <v:rect id="_x0000_i1041" alt="" style="width:451.3pt;height:.05pt;mso-width-percent:0;mso-height-percent:0;mso-width-percent:0;mso-height-percent:0" o:hralign="center" o:hrstd="t" o:hr="t" fillcolor="#a0a0a0" stroked="f"/>
         </w:pict>
       </w:r>
@@ -2253,7 +2501,7 @@
           <w:noProof/>
           <w:lang w:val="en-BG"/>
         </w:rPr>
-        <w:pict w14:anchorId="095EFCC9">
+        <w:pict w14:anchorId="59C706CF">
           <v:rect id="_x0000_i1040" alt="" style="width:451.3pt;height:.05pt;mso-width-percent:0;mso-height-percent:0;mso-width-percent:0;mso-height-percent:0" o:hralign="center" o:hrstd="t" o:hr="t" fillcolor="#a0a0a0" stroked="f"/>
         </w:pict>
       </w:r>
@@ -2403,7 +2651,7 @@
           <w:lang w:val="bg-BG"/>
         </w:rPr>
       </w:pPr>
-      <w:bookmarkStart w:id="5" w:name="_Toc201189373"/>
+      <w:bookmarkStart w:id="5" w:name="_Toc201191280"/>
       <w:r>
         <w:rPr>
           <w:sz w:val="52"/>
@@ -2484,7 +2732,7 @@
           <w:noProof/>
           <w:lang w:val="en-BG"/>
         </w:rPr>
-        <w:pict w14:anchorId="301C4283">
+        <w:pict w14:anchorId="22C44A01">
           <v:rect id="_x0000_i1039" alt="" style="width:451.3pt;height:.05pt;mso-width-percent:0;mso-height-percent:0;mso-width-percent:0;mso-height-percent:0" o:hralign="center" o:hrstd="t" o:hr="t" fillcolor="#a0a0a0" stroked="f"/>
         </w:pict>
       </w:r>
@@ -2625,7 +2873,7 @@
           <w:noProof/>
           <w:lang w:val="en-BG"/>
         </w:rPr>
-        <w:pict w14:anchorId="473056B5">
+        <w:pict w14:anchorId="1EABD3F0">
           <v:rect id="_x0000_i1038" alt="" style="width:451.3pt;height:.05pt;mso-width-percent:0;mso-height-percent:0;mso-width-percent:0;mso-height-percent:0" o:hralign="center" o:hrstd="t" o:hr="t" fillcolor="#a0a0a0" stroked="f"/>
         </w:pict>
       </w:r>
@@ -3428,7 +3676,7 @@
         </w:rPr>
         <w:br w:type="page"/>
       </w:r>
-      <w:bookmarkStart w:id="6" w:name="_Toc201189374"/>
+      <w:bookmarkStart w:id="6" w:name="_Toc201191281"/>
       <w:r>
         <w:rPr>
           <w:sz w:val="52"/>
@@ -3801,7 +4049,7 @@
           <w:lang w:val="bg-BG"/>
         </w:rPr>
       </w:pPr>
-      <w:bookmarkStart w:id="7" w:name="_Toc201189375"/>
+      <w:bookmarkStart w:id="7" w:name="_Toc201191282"/>
       <w:r>
         <w:rPr>
           <w:sz w:val="52"/>
@@ -4585,7 +4833,7 @@
           <w:lang w:val="bg-BG"/>
         </w:rPr>
       </w:pPr>
-      <w:bookmarkStart w:id="8" w:name="_Toc201189376"/>
+      <w:bookmarkStart w:id="8" w:name="_Toc201191283"/>
       <w:r>
         <w:rPr>
           <w:sz w:val="52"/>
@@ -4954,7 +5202,7 @@
           <w:lang w:val="bg-BG"/>
         </w:rPr>
       </w:pPr>
-      <w:bookmarkStart w:id="9" w:name="_Toc201189377"/>
+      <w:bookmarkStart w:id="9" w:name="_Toc201191284"/>
       <w:r>
         <w:rPr>
           <w:sz w:val="52"/>
@@ -5195,7 +5443,7 @@
           <w:noProof/>
           <w:lang w:val="en-BG"/>
         </w:rPr>
-        <w:pict w14:anchorId="418461E6">
+        <w:pict w14:anchorId="6E54C8E4">
           <v:rect id="_x0000_i1037" alt="" style="width:451.3pt;height:.05pt;mso-width-percent:0;mso-height-percent:0;mso-width-percent:0;mso-height-percent:0" o:hralign="center" o:hrstd="t" o:hr="t" fillcolor="#a0a0a0" stroked="f"/>
         </w:pict>
       </w:r>
@@ -5504,7 +5752,7 @@
           <w:noProof/>
           <w:lang w:val="en-BG"/>
         </w:rPr>
-        <w:pict w14:anchorId="0EAC9464">
+        <w:pict w14:anchorId="78A9C14A">
           <v:rect id="_x0000_i1036" alt="" style="width:451.3pt;height:.05pt;mso-width-percent:0;mso-height-percent:0;mso-width-percent:0;mso-height-percent:0" o:hralign="center" o:hrstd="t" o:hr="t" fillcolor="#a0a0a0" stroked="f"/>
         </w:pict>
       </w:r>
@@ -5532,6 +5780,7 @@
           <w:lang w:val="bg-BG"/>
         </w:rPr>
       </w:pPr>
+      <w:bookmarkStart w:id="10" w:name="_Toc201191285"/>
       <w:r>
         <w:rPr>
           <w:sz w:val="52"/>
@@ -5541,6 +5790,7 @@
         <w:lastRenderedPageBreak/>
         <w:t>Техническа архитектура</w:t>
       </w:r>
+      <w:bookmarkEnd w:id="10"/>
     </w:p>
     <w:p>
       <w:pPr>
@@ -5824,7 +6074,7 @@
           <w:noProof/>
           <w:lang w:val="en-BG"/>
         </w:rPr>
-        <w:pict w14:anchorId="40A5A944">
+        <w:pict w14:anchorId="2C645ADA">
           <v:rect id="_x0000_i1035" alt="" style="width:451.3pt;height:.05pt;mso-width-percent:0;mso-height-percent:0;mso-width-percent:0;mso-height-percent:0" o:hralign="center" o:hrstd="t" o:hr="t" fillcolor="#a0a0a0" stroked="f"/>
         </w:pict>
       </w:r>
@@ -6430,7 +6680,7 @@
           <w:noProof/>
           <w:lang w:val="en-BG"/>
         </w:rPr>
-        <w:pict w14:anchorId="2E5B5984">
+        <w:pict w14:anchorId="18D7C53B">
           <v:rect id="_x0000_i1034" alt="" style="width:451.3pt;height:.05pt;mso-width-percent:0;mso-height-percent:0;mso-width-percent:0;mso-height-percent:0" o:hralign="center" o:hrstd="t" o:hr="t" fillcolor="#a0a0a0" stroked="f"/>
         </w:pict>
       </w:r>
@@ -6772,7 +7022,7 @@
           <w:noProof/>
           <w:lang w:val="en-BG"/>
         </w:rPr>
-        <w:pict w14:anchorId="0185DF32">
+        <w:pict w14:anchorId="4C217A68">
           <v:rect id="_x0000_i1033" alt="" style="width:451.3pt;height:.05pt;mso-width-percent:0;mso-height-percent:0;mso-width-percent:0;mso-height-percent:0" o:hralign="center" o:hrstd="t" o:hr="t" fillcolor="#a0a0a0" stroked="f"/>
         </w:pict>
       </w:r>
@@ -7269,6 +7519,7 @@
           <w:lang w:val="bg-BG"/>
         </w:rPr>
       </w:pPr>
+      <w:bookmarkStart w:id="11" w:name="_Toc201191286"/>
       <w:r>
         <w:rPr>
           <w:sz w:val="52"/>
@@ -7286,6 +7537,7 @@
         </w:rPr>
         <w:t>и управление на проекта</w:t>
       </w:r>
+      <w:bookmarkEnd w:id="11"/>
     </w:p>
     <w:p>
       <w:pPr>
@@ -7396,7 +7648,7 @@
           <w:noProof/>
           <w:lang w:val="en-BG"/>
         </w:rPr>
-        <w:pict w14:anchorId="023ACC3C">
+        <w:pict w14:anchorId="542FE2A9">
           <v:rect id="_x0000_i1032" alt="" style="width:451.3pt;height:.05pt;mso-width-percent:0;mso-height-percent:0;mso-width-percent:0;mso-height-percent:0" o:hralign="center" o:hrstd="t" o:hr="t" fillcolor="#a0a0a0" stroked="f"/>
         </w:pict>
       </w:r>
@@ -8103,7 +8355,7 @@
           <w:lang w:val="en-BG"/>
         </w:rPr>
         <w:lastRenderedPageBreak/>
-        <w:pict w14:anchorId="24B9D3B8">
+        <w:pict w14:anchorId="630E83E8">
           <v:rect id="_x0000_i1031" alt="" style="width:451.3pt;height:.05pt;mso-width-percent:0;mso-height-percent:0;mso-width-percent:0;mso-height-percent:0" o:hralign="center" o:hrstd="t" o:hr="t" fillcolor="#a0a0a0" stroked="f"/>
         </w:pict>
       </w:r>
@@ -8225,7 +8477,7 @@
           <w:noProof/>
           <w:lang w:val="en-BG"/>
         </w:rPr>
-        <w:pict w14:anchorId="07FBFCFC">
+        <w:pict w14:anchorId="3BB8F58C">
           <v:rect id="_x0000_i1030" alt="" style="width:451.3pt;height:.05pt;mso-width-percent:0;mso-height-percent:0;mso-width-percent:0;mso-height-percent:0" o:hralign="center" o:hrstd="t" o:hr="t" fillcolor="#a0a0a0" stroked="f"/>
         </w:pict>
       </w:r>
@@ -8593,7 +8845,7 @@
           <w:noProof/>
           <w:lang w:val="en-BG"/>
         </w:rPr>
-        <w:pict w14:anchorId="6925106F">
+        <w:pict w14:anchorId="5D5A40E9">
           <v:rect id="_x0000_i1029" alt="" style="width:451.3pt;height:.05pt;mso-width-percent:0;mso-height-percent:0;mso-width-percent:0;mso-height-percent:0" o:hralign="center" o:hrstd="t" o:hr="t" fillcolor="#a0a0a0" stroked="f"/>
         </w:pict>
       </w:r>
@@ -8914,7 +9166,7 @@
           <w:lang w:val="en-BG"/>
         </w:rPr>
         <w:lastRenderedPageBreak/>
-        <w:pict w14:anchorId="4DF457B4">
+        <w:pict w14:anchorId="35C7BC21">
           <v:rect id="_x0000_i1028" alt="" style="width:451.3pt;height:.05pt;mso-width-percent:0;mso-height-percent:0;mso-width-percent:0;mso-height-percent:0" o:hralign="center" o:hrstd="t" o:hr="t" fillcolor="#a0a0a0" stroked="f"/>
         </w:pict>
       </w:r>
@@ -9499,7 +9751,7 @@
           <w:noProof/>
           <w:lang w:val="en-BG"/>
         </w:rPr>
-        <w:pict w14:anchorId="31D56504">
+        <w:pict w14:anchorId="1F05571B">
           <v:rect id="_x0000_i1027" alt="" style="width:451.3pt;height:.05pt;mso-width-percent:0;mso-height-percent:0;mso-width-percent:0;mso-height-percent:0" o:hralign="center" o:hrstd="t" o:hr="t" fillcolor="#a0a0a0" stroked="f"/>
         </w:pict>
       </w:r>
@@ -9802,6 +10054,7 @@
           <w:lang w:val="bg-BG"/>
         </w:rPr>
       </w:pPr>
+      <w:bookmarkStart w:id="12" w:name="_Toc201191287"/>
       <w:r>
         <w:rPr>
           <w:sz w:val="52"/>
@@ -9811,6 +10064,7 @@
         <w:lastRenderedPageBreak/>
         <w:t>Заключение и бъдещи проекти</w:t>
       </w:r>
+      <w:bookmarkEnd w:id="12"/>
     </w:p>
     <w:p>
       <w:pPr>
@@ -10051,7 +10305,7 @@
           <w:noProof/>
           <w:lang w:val="en-BG"/>
         </w:rPr>
-        <w:pict w14:anchorId="151AE8A9">
+        <w:pict w14:anchorId="2E87FE30">
           <v:rect id="_x0000_i1026" alt="" style="width:451.3pt;height:.05pt;mso-width-percent:0;mso-height-percent:0;mso-width-percent:0;mso-height-percent:0" o:hralign="center" o:hrstd="t" o:hr="t" fillcolor="#a0a0a0" stroked="f"/>
         </w:pict>
       </w:r>
@@ -10549,7 +10803,7 @@
           <w:noProof/>
           <w:lang w:val="en-BG"/>
         </w:rPr>
-        <w:pict w14:anchorId="445C5564">
+        <w:pict w14:anchorId="12A28653">
           <v:rect id="_x0000_i1025" alt="" style="width:451.3pt;height:.05pt;mso-width-percent:0;mso-height-percent:0;mso-width-percent:0;mso-height-percent:0" o:hralign="center" o:hrstd="t" o:hr="t" fillcolor="#a0a0a0" stroked="f"/>
         </w:pict>
       </w:r>

</xml_diff>

<commit_message>
Implement complete administrator system with dashboard
</commit_message>
<xml_diff>
--- a/Documents/SmartFit_Documentation.docx
+++ b/Documents/SmartFit_Documentation.docx
@@ -6264,7 +6264,16 @@
         <w:rPr>
           <w:lang w:val="en-BG"/>
         </w:rPr>
-        <w:t xml:space="preserve"> Едно-към-едно с BodyMeasurements</w:t>
+        <w:t xml:space="preserve"> </w:t>
+      </w:r>
+      <w:r>
+        <w:t>one-to-one</w:t>
+      </w:r>
+      <w:r>
+        <w:rPr>
+          <w:lang w:val="en-BG"/>
+        </w:rPr>
+        <w:t xml:space="preserve"> с BodyMeasurements</w:t>
       </w:r>
     </w:p>
     <w:p>
@@ -6289,7 +6298,19 @@
         <w:rPr>
           <w:lang w:val="en-BG"/>
         </w:rPr>
-        <w:t xml:space="preserve"> Едно-към-много с RecommendationHistory</w:t>
+        <w:t xml:space="preserve"> </w:t>
+      </w:r>
+      <w:r>
+        <w:rPr>
+          <w:lang w:val="en-BG"/>
+        </w:rPr>
+        <w:t xml:space="preserve">one-to-may </w:t>
+      </w:r>
+      <w:r>
+        <w:rPr>
+          <w:lang w:val="en-BG"/>
+        </w:rPr>
+        <w:t>с RecommendationHistory</w:t>
       </w:r>
     </w:p>
     <w:p>
@@ -9195,7 +9216,7 @@
           <w:bCs/>
           <w:lang w:val="en-BG"/>
         </w:rPr>
-        <w:t xml:space="preserve"> Sprint логове (примерна структура)</w:t>
+        <w:t xml:space="preserve"> Sprint логове</w:t>
       </w:r>
     </w:p>
     <w:tbl>
@@ -9341,7 +9362,43 @@
               <w:rPr>
                 <w:lang w:val="en-BG"/>
               </w:rPr>
-              <w:t>10.04–17.04</w:t>
+              <w:t>26</w:t>
+            </w:r>
+            <w:r>
+              <w:rPr>
+                <w:lang w:val="en-BG"/>
+              </w:rPr>
+              <w:t>.0</w:t>
+            </w:r>
+            <w:r>
+              <w:rPr>
+                <w:lang w:val="en-BG"/>
+              </w:rPr>
+              <w:t>5</w:t>
+            </w:r>
+            <w:r>
+              <w:rPr>
+                <w:lang w:val="en-BG"/>
+              </w:rPr>
+              <w:t>–</w:t>
+            </w:r>
+            <w:r>
+              <w:rPr>
+                <w:lang w:val="en-BG"/>
+              </w:rPr>
+              <w:t>31</w:t>
+            </w:r>
+            <w:r>
+              <w:rPr>
+                <w:lang w:val="en-BG"/>
+              </w:rPr>
+              <w:t>.0</w:t>
+            </w:r>
+            <w:r>
+              <w:rPr>
+                <w:lang w:val="en-BG"/>
+              </w:rPr>
+              <w:t>5</w:t>
             </w:r>
           </w:p>
         </w:tc>
@@ -9427,7 +9484,43 @@
               <w:rPr>
                 <w:lang w:val="en-BG"/>
               </w:rPr>
-              <w:t>18.04–25.04</w:t>
+              <w:t>01</w:t>
+            </w:r>
+            <w:r>
+              <w:rPr>
+                <w:lang w:val="en-BG"/>
+              </w:rPr>
+              <w:t>.0</w:t>
+            </w:r>
+            <w:r>
+              <w:rPr>
+                <w:lang w:val="en-BG"/>
+              </w:rPr>
+              <w:t>6</w:t>
+            </w:r>
+            <w:r>
+              <w:rPr>
+                <w:lang w:val="en-BG"/>
+              </w:rPr>
+              <w:t>–</w:t>
+            </w:r>
+            <w:r>
+              <w:rPr>
+                <w:lang w:val="en-BG"/>
+              </w:rPr>
+              <w:t>06</w:t>
+            </w:r>
+            <w:r>
+              <w:rPr>
+                <w:lang w:val="en-BG"/>
+              </w:rPr>
+              <w:t>.0</w:t>
+            </w:r>
+            <w:r>
+              <w:rPr>
+                <w:lang w:val="en-BG"/>
+              </w:rPr>
+              <w:t>6</w:t>
             </w:r>
           </w:p>
         </w:tc>
@@ -9516,7 +9609,43 @@
               <w:rPr>
                 <w:lang w:val="en-BG"/>
               </w:rPr>
-              <w:t>26.04–05.05</w:t>
+              <w:t>07</w:t>
+            </w:r>
+            <w:r>
+              <w:rPr>
+                <w:lang w:val="en-BG"/>
+              </w:rPr>
+              <w:t>.0</w:t>
+            </w:r>
+            <w:r>
+              <w:rPr>
+                <w:lang w:val="en-BG"/>
+              </w:rPr>
+              <w:t>6</w:t>
+            </w:r>
+            <w:r>
+              <w:rPr>
+                <w:lang w:val="en-BG"/>
+              </w:rPr>
+              <w:t>–</w:t>
+            </w:r>
+            <w:r>
+              <w:rPr>
+                <w:lang w:val="en-BG"/>
+              </w:rPr>
+              <w:t>10</w:t>
+            </w:r>
+            <w:r>
+              <w:rPr>
+                <w:lang w:val="en-BG"/>
+              </w:rPr>
+              <w:t>.0</w:t>
+            </w:r>
+            <w:r>
+              <w:rPr>
+                <w:lang w:val="en-BG"/>
+              </w:rPr>
+              <w:t>6</w:t>
             </w:r>
           </w:p>
         </w:tc>
@@ -9602,7 +9731,43 @@
               <w:rPr>
                 <w:lang w:val="en-BG"/>
               </w:rPr>
-              <w:t>06.05–12.05</w:t>
+              <w:t>11</w:t>
+            </w:r>
+            <w:r>
+              <w:rPr>
+                <w:lang w:val="en-BG"/>
+              </w:rPr>
+              <w:t>.0</w:t>
+            </w:r>
+            <w:r>
+              <w:rPr>
+                <w:lang w:val="en-BG"/>
+              </w:rPr>
+              <w:t>6</w:t>
+            </w:r>
+            <w:r>
+              <w:rPr>
+                <w:lang w:val="en-BG"/>
+              </w:rPr>
+              <w:t>–</w:t>
+            </w:r>
+            <w:r>
+              <w:rPr>
+                <w:lang w:val="en-BG"/>
+              </w:rPr>
+              <w:t>15</w:t>
+            </w:r>
+            <w:r>
+              <w:rPr>
+                <w:lang w:val="en-BG"/>
+              </w:rPr>
+              <w:t>.0</w:t>
+            </w:r>
+            <w:r>
+              <w:rPr>
+                <w:lang w:val="en-BG"/>
+              </w:rPr>
+              <w:t>6</w:t>
             </w:r>
           </w:p>
         </w:tc>
@@ -9691,7 +9856,49 @@
               <w:rPr>
                 <w:lang w:val="en-BG"/>
               </w:rPr>
-              <w:t>13.05–20.05</w:t>
+              <w:t>1</w:t>
+            </w:r>
+            <w:r>
+              <w:rPr>
+                <w:lang w:val="en-BG"/>
+              </w:rPr>
+              <w:t>6</w:t>
+            </w:r>
+            <w:r>
+              <w:rPr>
+                <w:lang w:val="en-BG"/>
+              </w:rPr>
+              <w:t>.0</w:t>
+            </w:r>
+            <w:r>
+              <w:rPr>
+                <w:lang w:val="en-BG"/>
+              </w:rPr>
+              <w:t>6</w:t>
+            </w:r>
+            <w:r>
+              <w:rPr>
+                <w:lang w:val="en-BG"/>
+              </w:rPr>
+              <w:t>–</w:t>
+            </w:r>
+            <w:r>
+              <w:rPr>
+                <w:lang w:val="en-BG"/>
+              </w:rPr>
+              <w:t>19</w:t>
+            </w:r>
+            <w:r>
+              <w:rPr>
+                <w:lang w:val="en-BG"/>
+              </w:rPr>
+              <w:t>.0</w:t>
+            </w:r>
+            <w:r>
+              <w:rPr>
+                <w:lang w:val="en-BG"/>
+              </w:rPr>
+              <w:t>6</w:t>
             </w:r>
           </w:p>
         </w:tc>

</xml_diff>